<commit_message>
fixed issue with ":" character in scorecard vs course in database. now using re.sub to remove while searching through DB. This might need more characters in the future
</commit_message>
<xml_diff>
--- a/projekt struktur.docx
+++ b/projekt struktur.docx
@@ -7,7 +7,15 @@
         <w:jc w:val="center"/>
       </w:pPr>
       <w:r>
-        <w:t>Gör ett system som möjliggör poängspel i Discgolf.</w:t>
+        <w:t xml:space="preserve">Gör ett system som möjliggör poängspel i </w:t>
+      </w:r>
+      <w:proofErr w:type="spellStart"/>
+      <w:r>
+        <w:t>Discgolf</w:t>
+      </w:r>
+      <w:proofErr w:type="spellEnd"/>
+      <w:r>
+        <w:t>.</w:t>
       </w:r>
     </w:p>
     <w:p/>
@@ -18,11 +26,27 @@
     </w:p>
     <w:p>
       <w:r>
-        <w:t>Systemet kommer att byggas på discgolfens ”rating”-system. Dvs. olika spelare har olika rating beroende på många kast man snittar på banorna man spelar. Hög rating representerar en spelare som snittar lite antal kast. Låg rating representerar en spelare som snittar högre antal kast.</w:t>
+        <w:t xml:space="preserve">Systemet kommer att byggas på </w:t>
+      </w:r>
+      <w:proofErr w:type="spellStart"/>
+      <w:r>
+        <w:t>discgolfens</w:t>
+      </w:r>
+      <w:proofErr w:type="spellEnd"/>
+      <w:r>
+        <w:t xml:space="preserve"> ”rating”-system. Dvs. olika spelare har olika rating beroende på många kast man snittar på banorna man spelar. Hög rating representerar en spelare som snittar lite antal kast. Låg rating representerar en spelare som snittar högre antal kast.</w:t>
       </w:r>
       <w:r>
         <w:br/>
-        <w:t xml:space="preserve">Utifrån detta tänker jag bygga ett handicappsystem som räknar ut skillnaden i kast på två spelare med olika rating. Så att två spelare med olika rating kan spela mot varandra rättvist utifrån ett </w:t>
+        <w:t xml:space="preserve">Utifrån detta tänker jag bygga ett </w:t>
+      </w:r>
+      <w:proofErr w:type="spellStart"/>
+      <w:r>
+        <w:t>handicappsystem</w:t>
+      </w:r>
+      <w:proofErr w:type="spellEnd"/>
+      <w:r>
+        <w:t xml:space="preserve"> som räknar ut skillnaden i kast på två spelare med olika rating. Så att två spelare med olika rating kan spela mot varandra rättvist utifrån ett </w:t>
       </w:r>
       <w:r>
         <w:t>(</w:t>
@@ -45,14 +69,38 @@
     </w:p>
     <w:p>
       <w:r>
-        <w:t>Göra ett handikappsystem som i första hand kan användas vid poängspel i discgolf på Ymergårdens Discgolfpark i Borås. (Det är en av Sveriges största och mest aktiva klubbar för närvarande).</w:t>
+        <w:t xml:space="preserve">Göra ett handikappsystem som i första hand kan användas vid poängspel i </w:t>
+      </w:r>
+      <w:proofErr w:type="spellStart"/>
+      <w:r>
+        <w:t>discgolf</w:t>
+      </w:r>
+      <w:proofErr w:type="spellEnd"/>
+      <w:r>
+        <w:t xml:space="preserve"> på Ymergårdens </w:t>
+      </w:r>
+      <w:proofErr w:type="spellStart"/>
+      <w:r>
+        <w:t>Discgolfpark</w:t>
+      </w:r>
+      <w:proofErr w:type="spellEnd"/>
+      <w:r>
+        <w:t xml:space="preserve"> i Borås. (Det är en av Sveriges största och mest aktiva klubbar för närvarande).</w:t>
       </w:r>
       <w:r>
         <w:br/>
       </w:r>
       <w:r>
         <w:br/>
-        <w:t>Min målsättning är att detta ska kunna vidareutvecklas till en applikation som spelare i Borås Discgolf kan använda sig av för att bedöma sin rating och spela poängspel mot varandra, både i vänskapsmatcher och tävlingar om intresse finns.</w:t>
+        <w:t xml:space="preserve">Min målsättning är att detta ska kunna vidareutvecklas till en applikation som spelare i Borås </w:t>
+      </w:r>
+      <w:proofErr w:type="spellStart"/>
+      <w:r>
+        <w:t>Discgolf</w:t>
+      </w:r>
+      <w:proofErr w:type="spellEnd"/>
+      <w:r>
+        <w:t xml:space="preserve"> kan använda sig av för att bedöma sin rating och spela poängspel mot varandra, både i vänskapsmatcher och tävlingar om intresse finns.</w:t>
       </w:r>
     </w:p>
     <w:p/>
@@ -78,19 +126,83 @@
     </w:p>
     <w:p>
       <w:r>
-        <w:t>Måste kunna bestämma olika banors svårighet för att kunna räkna ut antal kast extra för just den banan. De skiljer sig mycket åt och på svåra banor behöver man mer kast för att spela på sin respektive rating. Jag hade tänkt att med historiska data från tidigare tävlingar där jag vet spelares rating plotta data på en x, y-graf. Sedan bestämma ett snitt genom linear regression för att få ut banans svårighetsgrad baserat på de senaste rundorna som spelats. Jag tänker att jag kommer behöva mellan 100 – 200 rundor med data för att få en något exakt bedömning på svårighetsgraden.</w:t>
+        <w:t xml:space="preserve">Måste kunna bestämma olika banors svårighet för att kunna räkna ut antal kast extra för just den banan. De skiljer sig mycket åt och på svåra banor behöver man mer kast för att spela på sin respektive rating. Jag hade tänkt att med historiska data från tidigare tävlingar där jag vet spelares rating plotta data på en x, y-graf. Sedan bestämma ett snitt genom </w:t>
+      </w:r>
+      <w:proofErr w:type="spellStart"/>
+      <w:r>
+        <w:t>linear</w:t>
+      </w:r>
+      <w:proofErr w:type="spellEnd"/>
+      <w:r>
+        <w:t xml:space="preserve"> regression för att få ut banans svårighetsgrad baserat på de senaste rundorna som spelats. Jag tänker att jag kommer behöva mellan 100 – 200 rundor med data för att få en något exakt bedömning på svårighetsgraden.</w:t>
       </w:r>
     </w:p>
     <w:p/>
     <w:p>
       <w:r>
-        <w:t>Jag kommer få information om antal kast respektive spelarens rating. Tänker använda mig av Selenium för att hämta data från PDGA (Professional Discgolf Accossiation) officiella hemsida och sedan plotta det i en scatterplotgraf via Matplotlib.pyplot.</w:t>
+        <w:t xml:space="preserve">Jag kommer få information om antal kast respektive spelarens rating. Tänker använda mig av </w:t>
+      </w:r>
+      <w:proofErr w:type="spellStart"/>
+      <w:r>
+        <w:t>Selenium</w:t>
+      </w:r>
+      <w:proofErr w:type="spellEnd"/>
+      <w:r>
+        <w:t xml:space="preserve"> för att hämta data från PDGA (</w:t>
+      </w:r>
+      <w:proofErr w:type="spellStart"/>
+      <w:r>
+        <w:t>Professional</w:t>
+      </w:r>
+      <w:proofErr w:type="spellEnd"/>
+      <w:r>
+        <w:t xml:space="preserve"> </w:t>
+      </w:r>
+      <w:proofErr w:type="spellStart"/>
+      <w:r>
+        <w:t>Discgolf</w:t>
+      </w:r>
+      <w:proofErr w:type="spellEnd"/>
+      <w:r>
+        <w:t xml:space="preserve"> </w:t>
+      </w:r>
+      <w:proofErr w:type="spellStart"/>
+      <w:r>
+        <w:t>Accossiation</w:t>
+      </w:r>
+      <w:proofErr w:type="spellEnd"/>
+      <w:r>
+        <w:t xml:space="preserve">) officiella hemsida och sedan plotta det i en </w:t>
+      </w:r>
+      <w:proofErr w:type="spellStart"/>
+      <w:r>
+        <w:t>scatterplotgraf</w:t>
+      </w:r>
+      <w:proofErr w:type="spellEnd"/>
+      <w:r>
+        <w:t xml:space="preserve"> via </w:t>
+      </w:r>
+      <w:proofErr w:type="spellStart"/>
+      <w:r>
+        <w:t>Matplotlib.pyplot</w:t>
+      </w:r>
+      <w:proofErr w:type="spellEnd"/>
+      <w:r>
+        <w:t>.</w:t>
       </w:r>
     </w:p>
     <w:p/>
     <w:p>
       <w:r>
-        <w:t>Jag kommer i första hand jobba med data från Ymergården Discgolfpark i Borås som också är min hemmabana</w:t>
+        <w:t xml:space="preserve">Jag kommer i första hand jobba med data från Ymergården </w:t>
+      </w:r>
+      <w:proofErr w:type="spellStart"/>
+      <w:r>
+        <w:t>Discgolfpark</w:t>
+      </w:r>
+      <w:proofErr w:type="spellEnd"/>
+      <w:r>
+        <w:t xml:space="preserve"> i Borås som också är min hemmabana</w:t>
       </w:r>
     </w:p>
     <w:p/>
@@ -108,7 +220,15 @@
     </w:p>
     <w:p>
       <w:r>
-        <w:t xml:space="preserve">Exportera data från senaste årets rundor från Udisc (FÖRKLARING).  Sedan jämföra mot banans rating för att få ut spelarens rating, baserat på de 16 senaste rundorna, eller mindre om data för 16 rundor inte finns. Tanken är att ha 16 löpande för att ha en mer aktuell rating hellre än hela senaste året. </w:t>
+        <w:t xml:space="preserve">Exportera data från senaste årets rundor från </w:t>
+      </w:r>
+      <w:proofErr w:type="spellStart"/>
+      <w:r>
+        <w:t>Udisc</w:t>
+      </w:r>
+      <w:proofErr w:type="spellEnd"/>
+      <w:r>
+        <w:t xml:space="preserve"> (FÖRKLARING).  Sedan jämföra mot banans rating för att få ut spelarens rating, baserat på de 16 senaste rundorna, eller mindre om data för 16 rundor inte finns. Tanken är att ha 16 löpande för att ha en mer aktuell rating hellre än hela senaste året. </w:t>
       </w:r>
     </w:p>
     <w:p>
@@ -126,7 +246,15 @@
     </w:p>
     <w:p>
       <w:r>
-        <w:t xml:space="preserve">Efter att alla spelare i bollen har fått en rating kan man kolla vad det motsvarar i antal kast på banan. Utifrån det bestäms det hur många kast spelare 1 ska spela på för att det skall motsvara hans rating. </w:t>
+        <w:t xml:space="preserve">Efter att alla spelare i bollen har fått en rating kan man kolla vad det motsvarar i antal kast på banan. Utifrån det bestäms det hur många </w:t>
+      </w:r>
+      <w:proofErr w:type="gramStart"/>
+      <w:r>
+        <w:t>kast spelare</w:t>
+      </w:r>
+      <w:proofErr w:type="gramEnd"/>
+      <w:r>
+        <w:t xml:space="preserve"> 1 ska spela på för att det skall motsvara hans rating. </w:t>
       </w:r>
     </w:p>
     <w:p>
@@ -162,25 +290,55 @@
           <w:lang w:val="en-US"/>
         </w:rPr>
       </w:pPr>
-      <w:r>
-        <w:rPr>
-          <w:lang w:val="en-US"/>
-        </w:rPr>
-        <w:t>Antal hål = int 18</w:t>
-      </w:r>
-    </w:p>
-    <w:p>
-      <w:pPr>
-        <w:rPr>
-          <w:lang w:val="en-US"/>
-        </w:rPr>
-      </w:pPr>
-      <w:r>
-        <w:rPr>
-          <w:lang w:val="en-US"/>
-        </w:rPr>
-        <w:t>Layout = dict</w:t>
-      </w:r>
+      <w:proofErr w:type="spellStart"/>
+      <w:r>
+        <w:rPr>
+          <w:lang w:val="en-US"/>
+        </w:rPr>
+        <w:t>Antal</w:t>
+      </w:r>
+      <w:proofErr w:type="spellEnd"/>
+      <w:r>
+        <w:rPr>
+          <w:lang w:val="en-US"/>
+        </w:rPr>
+        <w:t xml:space="preserve"> </w:t>
+      </w:r>
+      <w:proofErr w:type="spellStart"/>
+      <w:r>
+        <w:rPr>
+          <w:lang w:val="en-US"/>
+        </w:rPr>
+        <w:t>hål</w:t>
+      </w:r>
+      <w:proofErr w:type="spellEnd"/>
+      <w:r>
+        <w:rPr>
+          <w:lang w:val="en-US"/>
+        </w:rPr>
+        <w:t xml:space="preserve"> = int 18</w:t>
+      </w:r>
+    </w:p>
+    <w:p>
+      <w:pPr>
+        <w:rPr>
+          <w:lang w:val="en-US"/>
+        </w:rPr>
+      </w:pPr>
+      <w:r>
+        <w:rPr>
+          <w:lang w:val="en-US"/>
+        </w:rPr>
+        <w:t xml:space="preserve">Layout = </w:t>
+      </w:r>
+      <w:proofErr w:type="spellStart"/>
+      <w:r>
+        <w:rPr>
+          <w:lang w:val="en-US"/>
+        </w:rPr>
+        <w:t>dict</w:t>
+      </w:r>
+      <w:proofErr w:type="spellEnd"/>
     </w:p>
     <w:p>
       <w:pPr>
@@ -214,57 +372,129 @@
           <w:lang w:val="en-US"/>
         </w:rPr>
       </w:pPr>
-      <w:r>
-        <w:rPr>
-          <w:lang w:val="en-US"/>
-        </w:rPr>
-        <w:t>Even_round_rating = !</w:t>
-      </w:r>
-    </w:p>
-    <w:p>
-      <w:pPr>
-        <w:rPr>
-          <w:lang w:val="en-US"/>
-        </w:rPr>
-      </w:pPr>
-    </w:p>
-    <w:p>
-      <w:pPr>
-        <w:rPr>
-          <w:lang w:val="en-US"/>
-        </w:rPr>
-      </w:pPr>
-      <w:r>
-        <w:rPr>
-          <w:lang w:val="en-US"/>
-        </w:rPr>
-        <w:t>Def plot()</w:t>
-      </w:r>
-    </w:p>
-    <w:p>
-      <w:pPr>
-        <w:rPr>
-          <w:lang w:val="en-US"/>
-        </w:rPr>
-      </w:pPr>
-      <w:r>
-        <w:rPr>
-          <w:lang w:val="en-US"/>
-        </w:rPr>
-        <w:t>Def calc()</w:t>
-      </w:r>
-    </w:p>
-    <w:p>
-      <w:pPr>
-        <w:rPr>
-          <w:lang w:val="en-US"/>
-        </w:rPr>
-      </w:pPr>
-      <w:r>
-        <w:rPr>
-          <w:lang w:val="en-US"/>
-        </w:rPr>
-        <w:t>Def get_data()</w:t>
+      <w:proofErr w:type="spellStart"/>
+      <w:r>
+        <w:rPr>
+          <w:lang w:val="en-US"/>
+        </w:rPr>
+        <w:t>Even_round_rating</w:t>
+      </w:r>
+      <w:proofErr w:type="spellEnd"/>
+      <w:r>
+        <w:rPr>
+          <w:lang w:val="en-US"/>
+        </w:rPr>
+        <w:t xml:space="preserve"> </w:t>
+      </w:r>
+      <w:proofErr w:type="gramStart"/>
+      <w:r>
+        <w:rPr>
+          <w:lang w:val="en-US"/>
+        </w:rPr>
+        <w:t>= !</w:t>
+      </w:r>
+      <w:proofErr w:type="gramEnd"/>
+    </w:p>
+    <w:p>
+      <w:pPr>
+        <w:rPr>
+          <w:lang w:val="en-US"/>
+        </w:rPr>
+      </w:pPr>
+    </w:p>
+    <w:p>
+      <w:pPr>
+        <w:rPr>
+          <w:lang w:val="en-US"/>
+        </w:rPr>
+      </w:pPr>
+      <w:r>
+        <w:rPr>
+          <w:lang w:val="en-US"/>
+        </w:rPr>
+        <w:t xml:space="preserve">Def </w:t>
+      </w:r>
+      <w:proofErr w:type="gramStart"/>
+      <w:r>
+        <w:rPr>
+          <w:lang w:val="en-US"/>
+        </w:rPr>
+        <w:t>plot(</w:t>
+      </w:r>
+      <w:proofErr w:type="gramEnd"/>
+      <w:r>
+        <w:rPr>
+          <w:lang w:val="en-US"/>
+        </w:rPr>
+        <w:t>)</w:t>
+      </w:r>
+    </w:p>
+    <w:p>
+      <w:pPr>
+        <w:rPr>
+          <w:lang w:val="en-US"/>
+        </w:rPr>
+      </w:pPr>
+      <w:r>
+        <w:rPr>
+          <w:lang w:val="en-US"/>
+        </w:rPr>
+        <w:t xml:space="preserve">Def </w:t>
+      </w:r>
+      <w:proofErr w:type="gramStart"/>
+      <w:r>
+        <w:rPr>
+          <w:lang w:val="en-US"/>
+        </w:rPr>
+        <w:t>calc(</w:t>
+      </w:r>
+      <w:proofErr w:type="gramEnd"/>
+      <w:r>
+        <w:rPr>
+          <w:lang w:val="en-US"/>
+        </w:rPr>
+        <w:t>)</w:t>
+      </w:r>
+    </w:p>
+    <w:p>
+      <w:pPr>
+        <w:rPr>
+          <w:lang w:val="en-US"/>
+        </w:rPr>
+      </w:pPr>
+      <w:r>
+        <w:rPr>
+          <w:lang w:val="en-US"/>
+        </w:rPr>
+        <w:t xml:space="preserve">Def </w:t>
+      </w:r>
+      <w:proofErr w:type="spellStart"/>
+      <w:r>
+        <w:rPr>
+          <w:lang w:val="en-US"/>
+        </w:rPr>
+        <w:t>get_</w:t>
+      </w:r>
+      <w:proofErr w:type="gramStart"/>
+      <w:r>
+        <w:rPr>
+          <w:lang w:val="en-US"/>
+        </w:rPr>
+        <w:t>data</w:t>
+      </w:r>
+      <w:proofErr w:type="spellEnd"/>
+      <w:r>
+        <w:rPr>
+          <w:lang w:val="en-US"/>
+        </w:rPr>
+        <w:t>(</w:t>
+      </w:r>
+      <w:proofErr w:type="gramEnd"/>
+      <w:r>
+        <w:rPr>
+          <w:lang w:val="en-US"/>
+        </w:rPr>
+        <w:t>)</w:t>
       </w:r>
     </w:p>
     <w:p>
@@ -274,53 +504,139 @@
     </w:p>
     <w:p>
       <w:r>
-        <w:t>Def handle_data()</w:t>
-      </w:r>
-    </w:p>
-    <w:p>
-      <w:pPr>
-        <w:rPr>
-          <w:lang w:val="en-US"/>
-        </w:rPr>
-      </w:pPr>
-      <w:r>
-        <w:rPr>
-          <w:lang w:val="en-US"/>
-        </w:rPr>
-        <w:t>Def save_data()</w:t>
-      </w:r>
-    </w:p>
-    <w:p>
-      <w:pPr>
-        <w:rPr>
-          <w:lang w:val="en-US"/>
-        </w:rPr>
-      </w:pPr>
-    </w:p>
-    <w:p>
-      <w:pPr>
-        <w:rPr>
-          <w:lang w:val="en-US"/>
-        </w:rPr>
-      </w:pPr>
-      <w:r>
-        <w:rPr>
-          <w:lang w:val="en-US"/>
-        </w:rPr>
-        <w:t>Def load_data()</w:t>
-      </w:r>
-    </w:p>
-    <w:p>
-      <w:pPr>
-        <w:rPr>
-          <w:lang w:val="en-US"/>
-        </w:rPr>
-      </w:pPr>
-      <w:r>
-        <w:rPr>
-          <w:lang w:val="en-US"/>
-        </w:rPr>
-        <w:t>Def __iter__(self):</w:t>
+        <w:t xml:space="preserve">Def </w:t>
+      </w:r>
+      <w:proofErr w:type="spellStart"/>
+      <w:r>
+        <w:t>handle_</w:t>
+      </w:r>
+      <w:proofErr w:type="gramStart"/>
+      <w:r>
+        <w:t>data</w:t>
+      </w:r>
+      <w:proofErr w:type="spellEnd"/>
+      <w:r>
+        <w:t>(</w:t>
+      </w:r>
+      <w:proofErr w:type="gramEnd"/>
+      <w:r>
+        <w:t>)</w:t>
+      </w:r>
+    </w:p>
+    <w:p>
+      <w:pPr>
+        <w:rPr>
+          <w:lang w:val="en-US"/>
+        </w:rPr>
+      </w:pPr>
+      <w:r>
+        <w:rPr>
+          <w:lang w:val="en-US"/>
+        </w:rPr>
+        <w:t xml:space="preserve">Def </w:t>
+      </w:r>
+      <w:proofErr w:type="spellStart"/>
+      <w:r>
+        <w:rPr>
+          <w:lang w:val="en-US"/>
+        </w:rPr>
+        <w:t>save_</w:t>
+      </w:r>
+      <w:proofErr w:type="gramStart"/>
+      <w:r>
+        <w:rPr>
+          <w:lang w:val="en-US"/>
+        </w:rPr>
+        <w:t>data</w:t>
+      </w:r>
+      <w:proofErr w:type="spellEnd"/>
+      <w:r>
+        <w:rPr>
+          <w:lang w:val="en-US"/>
+        </w:rPr>
+        <w:t>(</w:t>
+      </w:r>
+      <w:proofErr w:type="gramEnd"/>
+      <w:r>
+        <w:rPr>
+          <w:lang w:val="en-US"/>
+        </w:rPr>
+        <w:t>)</w:t>
+      </w:r>
+    </w:p>
+    <w:p>
+      <w:pPr>
+        <w:rPr>
+          <w:lang w:val="en-US"/>
+        </w:rPr>
+      </w:pPr>
+    </w:p>
+    <w:p>
+      <w:pPr>
+        <w:rPr>
+          <w:lang w:val="en-US"/>
+        </w:rPr>
+      </w:pPr>
+      <w:r>
+        <w:rPr>
+          <w:lang w:val="en-US"/>
+        </w:rPr>
+        <w:t xml:space="preserve">Def </w:t>
+      </w:r>
+      <w:proofErr w:type="spellStart"/>
+      <w:r>
+        <w:rPr>
+          <w:lang w:val="en-US"/>
+        </w:rPr>
+        <w:t>load_</w:t>
+      </w:r>
+      <w:proofErr w:type="gramStart"/>
+      <w:r>
+        <w:rPr>
+          <w:lang w:val="en-US"/>
+        </w:rPr>
+        <w:t>data</w:t>
+      </w:r>
+      <w:proofErr w:type="spellEnd"/>
+      <w:r>
+        <w:rPr>
+          <w:lang w:val="en-US"/>
+        </w:rPr>
+        <w:t>(</w:t>
+      </w:r>
+      <w:proofErr w:type="gramEnd"/>
+      <w:r>
+        <w:rPr>
+          <w:lang w:val="en-US"/>
+        </w:rPr>
+        <w:t>)</w:t>
+      </w:r>
+    </w:p>
+    <w:p>
+      <w:pPr>
+        <w:rPr>
+          <w:lang w:val="en-US"/>
+        </w:rPr>
+      </w:pPr>
+      <w:r>
+        <w:rPr>
+          <w:lang w:val="en-US"/>
+        </w:rPr>
+        <w:t>Def __</w:t>
+      </w:r>
+      <w:proofErr w:type="spellStart"/>
+      <w:r>
+        <w:rPr>
+          <w:lang w:val="en-US"/>
+        </w:rPr>
+        <w:t>iter</w:t>
+      </w:r>
+      <w:proofErr w:type="spellEnd"/>
+      <w:r>
+        <w:rPr>
+          <w:lang w:val="en-US"/>
+        </w:rPr>
+        <w:t>__(self):</w:t>
       </w:r>
     </w:p>
     <w:p>
@@ -386,17 +702,52 @@
         <w:rPr>
           <w:lang w:val="en-US"/>
         </w:rPr>
-        <w:t>Rating = från beräkning</w:t>
-      </w:r>
-    </w:p>
-    <w:p>
-      <w:r>
-        <w:t>Namn = str</w:t>
-      </w:r>
-    </w:p>
-    <w:p>
-      <w:r>
-        <w:t>Antal kast per aktuell Course()</w:t>
+        <w:t xml:space="preserve">Rating = </w:t>
+      </w:r>
+      <w:proofErr w:type="spellStart"/>
+      <w:r>
+        <w:rPr>
+          <w:lang w:val="en-US"/>
+        </w:rPr>
+        <w:t>från</w:t>
+      </w:r>
+      <w:proofErr w:type="spellEnd"/>
+      <w:r>
+        <w:rPr>
+          <w:lang w:val="en-US"/>
+        </w:rPr>
+        <w:t xml:space="preserve"> </w:t>
+      </w:r>
+      <w:proofErr w:type="spellStart"/>
+      <w:r>
+        <w:rPr>
+          <w:lang w:val="en-US"/>
+        </w:rPr>
+        <w:t>beräkning</w:t>
+      </w:r>
+      <w:proofErr w:type="spellEnd"/>
+    </w:p>
+    <w:p>
+      <w:r>
+        <w:t xml:space="preserve">Namn = </w:t>
+      </w:r>
+      <w:proofErr w:type="spellStart"/>
+      <w:r>
+        <w:t>str</w:t>
+      </w:r>
+      <w:proofErr w:type="spellEnd"/>
+    </w:p>
+    <w:p>
+      <w:r>
+        <w:t xml:space="preserve">Antal kast per aktuell </w:t>
+      </w:r>
+      <w:proofErr w:type="gramStart"/>
+      <w:r>
+        <w:t>Course(</w:t>
+      </w:r>
+      <w:proofErr w:type="gramEnd"/>
+      <w:r>
+        <w:t>)</w:t>
       </w:r>
     </w:p>
     <w:p/>
@@ -423,16 +774,26 @@
         <w:t xml:space="preserve">data </w:t>
       </w:r>
       <w:r>
-        <w:t>upp via pdga</w:t>
-      </w:r>
+        <w:t xml:space="preserve">upp via </w:t>
+      </w:r>
+      <w:proofErr w:type="spellStart"/>
+      <w:r>
+        <w:t>pdga</w:t>
+      </w:r>
+      <w:proofErr w:type="spellEnd"/>
     </w:p>
     <w:p>
       <w:pPr>
         <w:ind w:left="360"/>
       </w:pPr>
       <w:r>
-        <w:t>Snygga till data så att den kan användas i matplotlib</w:t>
-      </w:r>
+        <w:t xml:space="preserve">Snygga till data så att den kan användas i </w:t>
+      </w:r>
+      <w:proofErr w:type="spellStart"/>
+      <w:r>
+        <w:t>matplotlib</w:t>
+      </w:r>
+      <w:proofErr w:type="spellEnd"/>
     </w:p>
     <w:p>
       <w:pPr>
@@ -443,7 +804,23 @@
         </w:numPr>
       </w:pPr>
       <w:r>
-        <w:t>Måla ut datan i scatterplot graf</w:t>
+        <w:t xml:space="preserve">Måla ut </w:t>
+      </w:r>
+      <w:proofErr w:type="spellStart"/>
+      <w:r>
+        <w:t>datan</w:t>
+      </w:r>
+      <w:proofErr w:type="spellEnd"/>
+      <w:r>
+        <w:t xml:space="preserve"> i </w:t>
+      </w:r>
+      <w:proofErr w:type="spellStart"/>
+      <w:r>
+        <w:t>scatterplot</w:t>
+      </w:r>
+      <w:proofErr w:type="spellEnd"/>
+      <w:r>
+        <w:t xml:space="preserve"> graf</w:t>
       </w:r>
     </w:p>
     <w:p>
@@ -467,8 +844,13 @@
         </w:numPr>
       </w:pPr>
       <w:r>
-        <w:t>Spara data i ett banobject</w:t>
-      </w:r>
+        <w:t xml:space="preserve">Spara data i ett </w:t>
+      </w:r>
+      <w:proofErr w:type="spellStart"/>
+      <w:r>
+        <w:t>banobject</w:t>
+      </w:r>
+      <w:proofErr w:type="spellEnd"/>
     </w:p>
     <w:p>
       <w:pPr>
@@ -498,8 +880,21 @@
         <w:ind w:left="360"/>
       </w:pPr>
       <w:r>
-        <w:t>Via Udisc upload</w:t>
-      </w:r>
+        <w:t xml:space="preserve">Via </w:t>
+      </w:r>
+      <w:proofErr w:type="spellStart"/>
+      <w:r>
+        <w:t>Udisc</w:t>
+      </w:r>
+      <w:proofErr w:type="spellEnd"/>
+      <w:r>
+        <w:t xml:space="preserve"> </w:t>
+      </w:r>
+      <w:proofErr w:type="spellStart"/>
+      <w:r>
+        <w:t>upload</w:t>
+      </w:r>
+      <w:proofErr w:type="spellEnd"/>
     </w:p>
     <w:p>
       <w:pPr>
@@ -514,8 +909,13 @@
         <w:ind w:left="360"/>
       </w:pPr>
       <w:r>
-        <w:t>Spara spelarens rating i ett spelarobject</w:t>
-      </w:r>
+        <w:t xml:space="preserve">Spara spelarens rating i ett </w:t>
+      </w:r>
+      <w:proofErr w:type="spellStart"/>
+      <w:r>
+        <w:t>spelarobject</w:t>
+      </w:r>
+      <w:proofErr w:type="spellEnd"/>
     </w:p>
     <w:p/>
     <w:p/>
@@ -664,10 +1064,18 @@
         </w:numPr>
       </w:pPr>
       <w:r>
-        <w:t>NÄR RUNDOR ÄR SPELADE MED NY RATING UPPDATERA DIREKT BANANS RATING MED DEN NYA SCOREN</w:t>
-      </w:r>
-      <w:r>
-        <w:t xml:space="preserve"> !! OBS BARA OM TÄVLING ANNARS KOMMER DATAN BLI KORRUPT EFET ETT TAG</w:t>
+        <w:t xml:space="preserve">NÄR RUNDOR ÄR SPELADE MED NY RATING UPPDATERA DIREKT BANANS RATING MED DEN NYA </w:t>
+      </w:r>
+      <w:proofErr w:type="gramStart"/>
+      <w:r>
+        <w:t>SCOREN</w:t>
+      </w:r>
+      <w:r>
+        <w:t xml:space="preserve"> !!</w:t>
+      </w:r>
+      <w:proofErr w:type="gramEnd"/>
+      <w:r>
+        <w:t xml:space="preserve"> OBS BARA OM TÄVLING ANNARS KOMMER DATAN BLI KORRUPT EFET ETT TAG</w:t>
       </w:r>
     </w:p>
     <w:p>
@@ -685,47 +1093,103 @@
         <w:rPr>
           <w:lang w:val="en-US"/>
         </w:rPr>
-        <w:t>Class DataBase –  class player  –  class course – calculate and update player rating</w:t>
-      </w:r>
-    </w:p>
-    <w:p>
-      <w:pPr>
-        <w:rPr>
-          <w:lang w:val="en-US"/>
-        </w:rPr>
-      </w:pPr>
-      <w:r>
-        <w:rPr>
-          <w:lang w:val="en-US"/>
-        </w:rPr>
-        <w:t>Access to all player info and cource info, can write new info about player</w:t>
-      </w:r>
-    </w:p>
-    <w:p>
-      <w:pPr>
-        <w:rPr>
-          <w:lang w:val="en-US"/>
-        </w:rPr>
-      </w:pPr>
-    </w:p>
-    <w:p>
-      <w:pPr>
-        <w:rPr>
-          <w:lang w:val="en-US"/>
-        </w:rPr>
-      </w:pPr>
-    </w:p>
-    <w:p>
-      <w:pPr>
-        <w:rPr>
-          <w:lang w:val="en-US"/>
-        </w:rPr>
-      </w:pPr>
-      <w:r>
-        <w:rPr>
-          <w:lang w:val="en-US"/>
-        </w:rPr>
-        <w:t>Class PLAYER – getdata – sort and clean data – save data -load data</w:t>
+        <w:t xml:space="preserve">Class </w:t>
+      </w:r>
+      <w:proofErr w:type="spellStart"/>
+      <w:r>
+        <w:rPr>
+          <w:lang w:val="en-US"/>
+        </w:rPr>
+        <w:t>DataBase</w:t>
+      </w:r>
+      <w:proofErr w:type="spellEnd"/>
+      <w:r>
+        <w:rPr>
+          <w:lang w:val="en-US"/>
+        </w:rPr>
+        <w:t xml:space="preserve"> </w:t>
+      </w:r>
+      <w:proofErr w:type="gramStart"/>
+      <w:r>
+        <w:rPr>
+          <w:lang w:val="en-US"/>
+        </w:rPr>
+        <w:t>–  class</w:t>
+      </w:r>
+      <w:proofErr w:type="gramEnd"/>
+      <w:r>
+        <w:rPr>
+          <w:lang w:val="en-US"/>
+        </w:rPr>
+        <w:t xml:space="preserve"> player  –  class course – calculate and update player rating</w:t>
+      </w:r>
+    </w:p>
+    <w:p>
+      <w:pPr>
+        <w:rPr>
+          <w:lang w:val="en-US"/>
+        </w:rPr>
+      </w:pPr>
+      <w:r>
+        <w:rPr>
+          <w:lang w:val="en-US"/>
+        </w:rPr>
+        <w:t xml:space="preserve">Access to all player info and </w:t>
+      </w:r>
+      <w:proofErr w:type="spellStart"/>
+      <w:r>
+        <w:rPr>
+          <w:lang w:val="en-US"/>
+        </w:rPr>
+        <w:t>cource</w:t>
+      </w:r>
+      <w:proofErr w:type="spellEnd"/>
+      <w:r>
+        <w:rPr>
+          <w:lang w:val="en-US"/>
+        </w:rPr>
+        <w:t xml:space="preserve"> info, can write new info about player</w:t>
+      </w:r>
+    </w:p>
+    <w:p>
+      <w:pPr>
+        <w:rPr>
+          <w:lang w:val="en-US"/>
+        </w:rPr>
+      </w:pPr>
+    </w:p>
+    <w:p>
+      <w:pPr>
+        <w:rPr>
+          <w:lang w:val="en-US"/>
+        </w:rPr>
+      </w:pPr>
+    </w:p>
+    <w:p>
+      <w:pPr>
+        <w:rPr>
+          <w:lang w:val="en-US"/>
+        </w:rPr>
+      </w:pPr>
+      <w:r>
+        <w:rPr>
+          <w:lang w:val="en-US"/>
+        </w:rPr>
+        <w:t xml:space="preserve">Class PLAYER – </w:t>
+      </w:r>
+      <w:proofErr w:type="spellStart"/>
+      <w:r>
+        <w:rPr>
+          <w:lang w:val="en-US"/>
+        </w:rPr>
+        <w:t>getdata</w:t>
+      </w:r>
+      <w:proofErr w:type="spellEnd"/>
+      <w:r>
+        <w:rPr>
+          <w:lang w:val="en-US"/>
+        </w:rPr>
+        <w:t xml:space="preserve"> – sort and clean data – save data -load data</w:t>
       </w:r>
       <w:r>
         <w:rPr>
@@ -775,7 +1239,21 @@
         <w:rPr>
           <w:lang w:val="en-US"/>
         </w:rPr>
-        <w:t>Class COURSE – getdata – sort and clean data – save data – load data</w:t>
+        <w:t xml:space="preserve">Class COURSE – </w:t>
+      </w:r>
+      <w:proofErr w:type="spellStart"/>
+      <w:r>
+        <w:rPr>
+          <w:lang w:val="en-US"/>
+        </w:rPr>
+        <w:t>getdata</w:t>
+      </w:r>
+      <w:proofErr w:type="spellEnd"/>
+      <w:r>
+        <w:rPr>
+          <w:lang w:val="en-US"/>
+        </w:rPr>
+        <w:t xml:space="preserve"> – sort and clean data – save data – load data</w:t>
       </w:r>
     </w:p>
     <w:p>
@@ -841,6 +1319,7 @@
           <w:lang w:eastAsia="sv-SE"/>
         </w:rPr>
       </w:pPr>
+      <w:proofErr w:type="spellStart"/>
       <w:r>
         <w:rPr>
           <w:rFonts w:ascii="Courier New" w:eastAsia="Times New Roman" w:hAnsi="Courier New" w:cs="Courier New"/>
@@ -851,6 +1330,7 @@
         </w:rPr>
         <w:t>get_hole_average</w:t>
       </w:r>
+      <w:proofErr w:type="spellEnd"/>
     </w:p>
     <w:p>
       <w:r>
@@ -859,19 +1339,69 @@
     </w:p>
     <w:p>
       <w:r>
-        <w:t>Använd property num holes = 18 i range(),  så att korrekt antal hål skapas i dikt.</w:t>
+        <w:t xml:space="preserve">Använd </w:t>
+      </w:r>
+      <w:proofErr w:type="spellStart"/>
+      <w:r>
+        <w:t>property</w:t>
+      </w:r>
+      <w:proofErr w:type="spellEnd"/>
+      <w:r>
+        <w:t xml:space="preserve"> </w:t>
+      </w:r>
+      <w:proofErr w:type="spellStart"/>
+      <w:r>
+        <w:t>num</w:t>
+      </w:r>
+      <w:proofErr w:type="spellEnd"/>
+      <w:r>
+        <w:t xml:space="preserve"> </w:t>
+      </w:r>
+      <w:proofErr w:type="spellStart"/>
+      <w:r>
+        <w:t>holes</w:t>
+      </w:r>
+      <w:proofErr w:type="spellEnd"/>
+      <w:r>
+        <w:t xml:space="preserve"> = 18 i </w:t>
+      </w:r>
+      <w:proofErr w:type="spellStart"/>
+      <w:proofErr w:type="gramStart"/>
+      <w:r>
+        <w:t>range</w:t>
+      </w:r>
+      <w:proofErr w:type="spellEnd"/>
+      <w:r>
+        <w:t>(</w:t>
+      </w:r>
+      <w:proofErr w:type="gramEnd"/>
+      <w:r>
+        <w:t>),  så att korrekt antal hål skapas i dikt.</w:t>
       </w:r>
     </w:p>
     <w:p/>
     <w:p>
       <w:r>
-        <w:t>Lägg till detta dokument till projektet upp på github</w:t>
-      </w:r>
+        <w:t xml:space="preserve">Lägg till detta dokument till projektet upp på </w:t>
+      </w:r>
+      <w:proofErr w:type="spellStart"/>
+      <w:r>
+        <w:t>github</w:t>
+      </w:r>
+      <w:proofErr w:type="spellEnd"/>
     </w:p>
     <w:p>
       <w:r>
         <w:t>gör:</w:t>
       </w:r>
+      <w:r>
+        <w:t xml:space="preserve"> ALE ”:” fixa det problemet.</w:t>
+      </w:r>
+    </w:p>
+    <w:p>
+      <w:r>
+        <w:t>SLOTTSKOGEN 22 HÅL, fixa det problemet</w:t>
+      </w:r>
     </w:p>
     <w:p>
       <w:r>
@@ -880,8 +1410,21 @@
     </w:p>
     <w:p>
       <w:r>
-        <w:t>Börja kolla på hur jag kan få det till en app, osäker på databasstrukturen..</w:t>
-      </w:r>
+        <w:t xml:space="preserve">Börja kolla på hur jag kan få det till en </w:t>
+      </w:r>
+      <w:proofErr w:type="spellStart"/>
+      <w:r>
+        <w:t>app</w:t>
+      </w:r>
+      <w:proofErr w:type="spellEnd"/>
+      <w:r>
+        <w:t xml:space="preserve">, osäker på </w:t>
+      </w:r>
+      <w:proofErr w:type="gramStart"/>
+      <w:r>
+        <w:t>databasstrukturen..</w:t>
+      </w:r>
+      <w:proofErr w:type="gramEnd"/>
     </w:p>
     <w:p>
       <w:r>
@@ -895,7 +1438,15 @@
     </w:p>
     <w:p>
       <w:r>
-        <w:t>Kom på ett sätt att enkelt samla information om banor..! skriv ett skript för att ta ner data.</w:t>
+        <w:t xml:space="preserve">Kom på ett sätt att enkelt samla information om </w:t>
+      </w:r>
+      <w:proofErr w:type="gramStart"/>
+      <w:r>
+        <w:t>banor..!</w:t>
+      </w:r>
+      <w:proofErr w:type="gramEnd"/>
+      <w:r>
+        <w:t xml:space="preserve"> skriv ett skript för att ta ner data.</w:t>
       </w:r>
     </w:p>
     <w:p>
@@ -910,7 +1461,15 @@
     </w:p>
     <w:p>
       <w:r>
-        <w:t>Är detta overkill, ska jag fokusera mer på vad jag ska göra nu?</w:t>
+        <w:t xml:space="preserve">Är detta </w:t>
+      </w:r>
+      <w:proofErr w:type="spellStart"/>
+      <w:r>
+        <w:t>overkill</w:t>
+      </w:r>
+      <w:proofErr w:type="spellEnd"/>
+      <w:r>
+        <w:t>, ska jag fokusera mer på vad jag ska göra nu?</w:t>
       </w:r>
     </w:p>
     <w:p>
@@ -920,7 +1479,15 @@
     </w:p>
     <w:p>
       <w:r>
-        <w:t>Börja med projekt Ejvår.</w:t>
+        <w:t xml:space="preserve">Börja med projekt </w:t>
+      </w:r>
+      <w:proofErr w:type="spellStart"/>
+      <w:r>
+        <w:t>Ejvår</w:t>
+      </w:r>
+      <w:proofErr w:type="spellEnd"/>
+      <w:r>
+        <w:t>.</w:t>
       </w:r>
     </w:p>
     <w:p/>
@@ -1161,11 +1728,103 @@
       </w:rPr>
     </w:lvl>
   </w:abstractNum>
+  <w:abstractNum w:abstractNumId="2" w15:restartNumberingAfterBreak="0">
+    <w:nsid w:val="79E35A14"/>
+    <w:multiLevelType w:val="hybridMultilevel"/>
+    <w:tmpl w:val="AF444C54"/>
+    <w:lvl w:ilvl="0" w:tplc="041D000F">
+      <w:start w:val="1"/>
+      <w:numFmt w:val="decimal"/>
+      <w:lvlText w:val="%1."/>
+      <w:lvlJc w:val="left"/>
+      <w:pPr>
+        <w:ind w:left="720" w:hanging="360"/>
+      </w:pPr>
+      <w:rPr>
+        <w:rFonts w:hint="default"/>
+      </w:rPr>
+    </w:lvl>
+    <w:lvl w:ilvl="1" w:tplc="041D0019" w:tentative="1">
+      <w:start w:val="1"/>
+      <w:numFmt w:val="lowerLetter"/>
+      <w:lvlText w:val="%2."/>
+      <w:lvlJc w:val="left"/>
+      <w:pPr>
+        <w:ind w:left="1440" w:hanging="360"/>
+      </w:pPr>
+    </w:lvl>
+    <w:lvl w:ilvl="2" w:tplc="041D001B" w:tentative="1">
+      <w:start w:val="1"/>
+      <w:numFmt w:val="lowerRoman"/>
+      <w:lvlText w:val="%3."/>
+      <w:lvlJc w:val="right"/>
+      <w:pPr>
+        <w:ind w:left="2160" w:hanging="180"/>
+      </w:pPr>
+    </w:lvl>
+    <w:lvl w:ilvl="3" w:tplc="041D000F" w:tentative="1">
+      <w:start w:val="1"/>
+      <w:numFmt w:val="decimal"/>
+      <w:lvlText w:val="%4."/>
+      <w:lvlJc w:val="left"/>
+      <w:pPr>
+        <w:ind w:left="2880" w:hanging="360"/>
+      </w:pPr>
+    </w:lvl>
+    <w:lvl w:ilvl="4" w:tplc="041D0019" w:tentative="1">
+      <w:start w:val="1"/>
+      <w:numFmt w:val="lowerLetter"/>
+      <w:lvlText w:val="%5."/>
+      <w:lvlJc w:val="left"/>
+      <w:pPr>
+        <w:ind w:left="3600" w:hanging="360"/>
+      </w:pPr>
+    </w:lvl>
+    <w:lvl w:ilvl="5" w:tplc="041D001B" w:tentative="1">
+      <w:start w:val="1"/>
+      <w:numFmt w:val="lowerRoman"/>
+      <w:lvlText w:val="%6."/>
+      <w:lvlJc w:val="right"/>
+      <w:pPr>
+        <w:ind w:left="4320" w:hanging="180"/>
+      </w:pPr>
+    </w:lvl>
+    <w:lvl w:ilvl="6" w:tplc="041D000F" w:tentative="1">
+      <w:start w:val="1"/>
+      <w:numFmt w:val="decimal"/>
+      <w:lvlText w:val="%7."/>
+      <w:lvlJc w:val="left"/>
+      <w:pPr>
+        <w:ind w:left="5040" w:hanging="360"/>
+      </w:pPr>
+    </w:lvl>
+    <w:lvl w:ilvl="7" w:tplc="041D0019" w:tentative="1">
+      <w:start w:val="1"/>
+      <w:numFmt w:val="lowerLetter"/>
+      <w:lvlText w:val="%8."/>
+      <w:lvlJc w:val="left"/>
+      <w:pPr>
+        <w:ind w:left="5760" w:hanging="360"/>
+      </w:pPr>
+    </w:lvl>
+    <w:lvl w:ilvl="8" w:tplc="041D001B" w:tentative="1">
+      <w:start w:val="1"/>
+      <w:numFmt w:val="lowerRoman"/>
+      <w:lvlText w:val="%9."/>
+      <w:lvlJc w:val="right"/>
+      <w:pPr>
+        <w:ind w:left="6480" w:hanging="180"/>
+      </w:pPr>
+    </w:lvl>
+  </w:abstractNum>
   <w:num w:numId="1">
     <w:abstractNumId w:val="0"/>
   </w:num>
   <w:num w:numId="2">
     <w:abstractNumId w:val="1"/>
+  </w:num>
+  <w:num w:numId="3">
+    <w:abstractNumId w:val="2"/>
   </w:num>
 </w:numbering>
 </file>

</xml_diff>

<commit_message>
added metrix_rating property and setter method.
</commit_message>
<xml_diff>
--- a/projekt struktur.docx
+++ b/projekt struktur.docx
@@ -7,15 +7,7 @@
         <w:jc w:val="center"/>
       </w:pPr>
       <w:r>
-        <w:t xml:space="preserve">Gör ett system som möjliggör poängspel i </w:t>
-      </w:r>
-      <w:proofErr w:type="spellStart"/>
-      <w:r>
-        <w:t>Discgolf</w:t>
-      </w:r>
-      <w:proofErr w:type="spellEnd"/>
-      <w:r>
-        <w:t>.</w:t>
+        <w:t>Gör ett system som möjliggör poängspel i Discgolf.</w:t>
       </w:r>
     </w:p>
     <w:p/>
@@ -26,27 +18,11 @@
     </w:p>
     <w:p>
       <w:r>
-        <w:t xml:space="preserve">Systemet kommer att byggas på </w:t>
-      </w:r>
-      <w:proofErr w:type="spellStart"/>
-      <w:r>
-        <w:t>discgolfens</w:t>
-      </w:r>
-      <w:proofErr w:type="spellEnd"/>
-      <w:r>
-        <w:t xml:space="preserve"> ”rating”-system. Dvs. olika spelare har olika rating beroende på många kast man snittar på banorna man spelar. Hög rating representerar en spelare som snittar lite antal kast. Låg rating representerar en spelare som snittar högre antal kast.</w:t>
+        <w:t>Systemet kommer att byggas på discgolfens ”rating”-system. Dvs. olika spelare har olika rating beroende på många kast man snittar på banorna man spelar. Hög rating representerar en spelare som snittar lite antal kast. Låg rating representerar en spelare som snittar högre antal kast.</w:t>
       </w:r>
       <w:r>
         <w:br/>
-        <w:t xml:space="preserve">Utifrån detta tänker jag bygga ett </w:t>
-      </w:r>
-      <w:proofErr w:type="spellStart"/>
-      <w:r>
-        <w:t>handicappsystem</w:t>
-      </w:r>
-      <w:proofErr w:type="spellEnd"/>
-      <w:r>
-        <w:t xml:space="preserve"> som räknar ut skillnaden i kast på två spelare med olika rating. Så att två spelare med olika rating kan spela mot varandra rättvist utifrån ett </w:t>
+        <w:t xml:space="preserve">Utifrån detta tänker jag bygga ett handicappsystem som räknar ut skillnaden i kast på två spelare med olika rating. Så att två spelare med olika rating kan spela mot varandra rättvist utifrån ett </w:t>
       </w:r>
       <w:r>
         <w:t>(</w:t>
@@ -69,38 +45,14 @@
     </w:p>
     <w:p>
       <w:r>
-        <w:t xml:space="preserve">Göra ett handikappsystem som i första hand kan användas vid poängspel i </w:t>
-      </w:r>
-      <w:proofErr w:type="spellStart"/>
-      <w:r>
-        <w:t>discgolf</w:t>
-      </w:r>
-      <w:proofErr w:type="spellEnd"/>
-      <w:r>
-        <w:t xml:space="preserve"> på Ymergårdens </w:t>
-      </w:r>
-      <w:proofErr w:type="spellStart"/>
-      <w:r>
-        <w:t>Discgolfpark</w:t>
-      </w:r>
-      <w:proofErr w:type="spellEnd"/>
-      <w:r>
-        <w:t xml:space="preserve"> i Borås. (Det är en av Sveriges största och mest aktiva klubbar för närvarande).</w:t>
+        <w:t>Göra ett handikappsystem som i första hand kan användas vid poängspel i discgolf på Ymergårdens Discgolfpark i Borås. (Det är en av Sveriges största och mest aktiva klubbar för närvarande).</w:t>
       </w:r>
       <w:r>
         <w:br/>
       </w:r>
       <w:r>
         <w:br/>
-        <w:t xml:space="preserve">Min målsättning är att detta ska kunna vidareutvecklas till en applikation som spelare i Borås </w:t>
-      </w:r>
-      <w:proofErr w:type="spellStart"/>
-      <w:r>
-        <w:t>Discgolf</w:t>
-      </w:r>
-      <w:proofErr w:type="spellEnd"/>
-      <w:r>
-        <w:t xml:space="preserve"> kan använda sig av för att bedöma sin rating och spela poängspel mot varandra, både i vänskapsmatcher och tävlingar om intresse finns.</w:t>
+        <w:t>Min målsättning är att detta ska kunna vidareutvecklas till en applikation som spelare i Borås Discgolf kan använda sig av för att bedöma sin rating och spela poängspel mot varandra, både i vänskapsmatcher och tävlingar om intresse finns.</w:t>
       </w:r>
     </w:p>
     <w:p/>
@@ -126,83 +78,19 @@
     </w:p>
     <w:p>
       <w:r>
-        <w:t xml:space="preserve">Måste kunna bestämma olika banors svårighet för att kunna räkna ut antal kast extra för just den banan. De skiljer sig mycket åt och på svåra banor behöver man mer kast för att spela på sin respektive rating. Jag hade tänkt att med historiska data från tidigare tävlingar där jag vet spelares rating plotta data på en x, y-graf. Sedan bestämma ett snitt genom </w:t>
-      </w:r>
-      <w:proofErr w:type="spellStart"/>
-      <w:r>
-        <w:t>linear</w:t>
-      </w:r>
-      <w:proofErr w:type="spellEnd"/>
-      <w:r>
-        <w:t xml:space="preserve"> regression för att få ut banans svårighetsgrad baserat på de senaste rundorna som spelats. Jag tänker att jag kommer behöva mellan 100 – 200 rundor med data för att få en något exakt bedömning på svårighetsgraden.</w:t>
+        <w:t>Måste kunna bestämma olika banors svårighet för att kunna räkna ut antal kast extra för just den banan. De skiljer sig mycket åt och på svåra banor behöver man mer kast för att spela på sin respektive rating. Jag hade tänkt att med historiska data från tidigare tävlingar där jag vet spelares rating plotta data på en x, y-graf. Sedan bestämma ett snitt genom linear regression för att få ut banans svårighetsgrad baserat på de senaste rundorna som spelats. Jag tänker att jag kommer behöva mellan 100 – 200 rundor med data för att få en något exakt bedömning på svårighetsgraden.</w:t>
       </w:r>
     </w:p>
     <w:p/>
     <w:p>
       <w:r>
-        <w:t xml:space="preserve">Jag kommer få information om antal kast respektive spelarens rating. Tänker använda mig av </w:t>
-      </w:r>
-      <w:proofErr w:type="spellStart"/>
-      <w:r>
-        <w:t>Selenium</w:t>
-      </w:r>
-      <w:proofErr w:type="spellEnd"/>
-      <w:r>
-        <w:t xml:space="preserve"> för att hämta data från PDGA (</w:t>
-      </w:r>
-      <w:proofErr w:type="spellStart"/>
-      <w:r>
-        <w:t>Professional</w:t>
-      </w:r>
-      <w:proofErr w:type="spellEnd"/>
-      <w:r>
-        <w:t xml:space="preserve"> </w:t>
-      </w:r>
-      <w:proofErr w:type="spellStart"/>
-      <w:r>
-        <w:t>Discgolf</w:t>
-      </w:r>
-      <w:proofErr w:type="spellEnd"/>
-      <w:r>
-        <w:t xml:space="preserve"> </w:t>
-      </w:r>
-      <w:proofErr w:type="spellStart"/>
-      <w:r>
-        <w:t>Accossiation</w:t>
-      </w:r>
-      <w:proofErr w:type="spellEnd"/>
-      <w:r>
-        <w:t xml:space="preserve">) officiella hemsida och sedan plotta det i en </w:t>
-      </w:r>
-      <w:proofErr w:type="spellStart"/>
-      <w:r>
-        <w:t>scatterplotgraf</w:t>
-      </w:r>
-      <w:proofErr w:type="spellEnd"/>
-      <w:r>
-        <w:t xml:space="preserve"> via </w:t>
-      </w:r>
-      <w:proofErr w:type="spellStart"/>
-      <w:r>
-        <w:t>Matplotlib.pyplot</w:t>
-      </w:r>
-      <w:proofErr w:type="spellEnd"/>
-      <w:r>
-        <w:t>.</w:t>
+        <w:t>Jag kommer få information om antal kast respektive spelarens rating. Tänker använda mig av Selenium för att hämta data från PDGA (Professional Discgolf Accossiation) officiella hemsida och sedan plotta det i en scatterplotgraf via Matplotlib.pyplot.</w:t>
       </w:r>
     </w:p>
     <w:p/>
     <w:p>
       <w:r>
-        <w:t xml:space="preserve">Jag kommer i första hand jobba med data från Ymergården </w:t>
-      </w:r>
-      <w:proofErr w:type="spellStart"/>
-      <w:r>
-        <w:t>Discgolfpark</w:t>
-      </w:r>
-      <w:proofErr w:type="spellEnd"/>
-      <w:r>
-        <w:t xml:space="preserve"> i Borås som också är min hemmabana</w:t>
+        <w:t>Jag kommer i första hand jobba med data från Ymergården Discgolfpark i Borås som också är min hemmabana</w:t>
       </w:r>
     </w:p>
     <w:p/>
@@ -220,15 +108,7 @@
     </w:p>
     <w:p>
       <w:r>
-        <w:t xml:space="preserve">Exportera data från senaste årets rundor från </w:t>
-      </w:r>
-      <w:proofErr w:type="spellStart"/>
-      <w:r>
-        <w:t>Udisc</w:t>
-      </w:r>
-      <w:proofErr w:type="spellEnd"/>
-      <w:r>
-        <w:t xml:space="preserve"> (FÖRKLARING).  Sedan jämföra mot banans rating för att få ut spelarens rating, baserat på de 16 senaste rundorna, eller mindre om data för 16 rundor inte finns. Tanken är att ha 16 löpande för att ha en mer aktuell rating hellre än hela senaste året. </w:t>
+        <w:t xml:space="preserve">Exportera data från senaste årets rundor från Udisc (FÖRKLARING).  Sedan jämföra mot banans rating för att få ut spelarens rating, baserat på de 16 senaste rundorna, eller mindre om data för 16 rundor inte finns. Tanken är att ha 16 löpande för att ha en mer aktuell rating hellre än hela senaste året. </w:t>
       </w:r>
     </w:p>
     <w:p>
@@ -246,15 +126,7 @@
     </w:p>
     <w:p>
       <w:r>
-        <w:t xml:space="preserve">Efter att alla spelare i bollen har fått en rating kan man kolla vad det motsvarar i antal kast på banan. Utifrån det bestäms det hur många </w:t>
-      </w:r>
-      <w:proofErr w:type="gramStart"/>
-      <w:r>
-        <w:t>kast spelare</w:t>
-      </w:r>
-      <w:proofErr w:type="gramEnd"/>
-      <w:r>
-        <w:t xml:space="preserve"> 1 ska spela på för att det skall motsvara hans rating. </w:t>
+        <w:t xml:space="preserve">Efter att alla spelare i bollen har fått en rating kan man kolla vad det motsvarar i antal kast på banan. Utifrån det bestäms det hur många kast spelare 1 ska spela på för att det skall motsvara hans rating. </w:t>
       </w:r>
     </w:p>
     <w:p>
@@ -290,55 +162,25 @@
           <w:lang w:val="en-US"/>
         </w:rPr>
       </w:pPr>
-      <w:proofErr w:type="spellStart"/>
-      <w:r>
-        <w:rPr>
-          <w:lang w:val="en-US"/>
-        </w:rPr>
-        <w:t>Antal</w:t>
-      </w:r>
-      <w:proofErr w:type="spellEnd"/>
-      <w:r>
-        <w:rPr>
-          <w:lang w:val="en-US"/>
-        </w:rPr>
-        <w:t xml:space="preserve"> </w:t>
-      </w:r>
-      <w:proofErr w:type="spellStart"/>
-      <w:r>
-        <w:rPr>
-          <w:lang w:val="en-US"/>
-        </w:rPr>
-        <w:t>hål</w:t>
-      </w:r>
-      <w:proofErr w:type="spellEnd"/>
-      <w:r>
-        <w:rPr>
-          <w:lang w:val="en-US"/>
-        </w:rPr>
-        <w:t xml:space="preserve"> = int 18</w:t>
-      </w:r>
-    </w:p>
-    <w:p>
-      <w:pPr>
-        <w:rPr>
-          <w:lang w:val="en-US"/>
-        </w:rPr>
-      </w:pPr>
-      <w:r>
-        <w:rPr>
-          <w:lang w:val="en-US"/>
-        </w:rPr>
-        <w:t xml:space="preserve">Layout = </w:t>
-      </w:r>
-      <w:proofErr w:type="spellStart"/>
-      <w:r>
-        <w:rPr>
-          <w:lang w:val="en-US"/>
-        </w:rPr>
-        <w:t>dict</w:t>
-      </w:r>
-      <w:proofErr w:type="spellEnd"/>
+      <w:r>
+        <w:rPr>
+          <w:lang w:val="en-US"/>
+        </w:rPr>
+        <w:t>Antal hål = int 18</w:t>
+      </w:r>
+    </w:p>
+    <w:p>
+      <w:pPr>
+        <w:rPr>
+          <w:lang w:val="en-US"/>
+        </w:rPr>
+      </w:pPr>
+      <w:r>
+        <w:rPr>
+          <w:lang w:val="en-US"/>
+        </w:rPr>
+        <w:t>Layout = dict</w:t>
+      </w:r>
     </w:p>
     <w:p>
       <w:pPr>
@@ -372,129 +214,57 @@
           <w:lang w:val="en-US"/>
         </w:rPr>
       </w:pPr>
-      <w:proofErr w:type="spellStart"/>
-      <w:r>
-        <w:rPr>
-          <w:lang w:val="en-US"/>
-        </w:rPr>
-        <w:t>Even_round_rating</w:t>
-      </w:r>
-      <w:proofErr w:type="spellEnd"/>
-      <w:r>
-        <w:rPr>
-          <w:lang w:val="en-US"/>
-        </w:rPr>
-        <w:t xml:space="preserve"> </w:t>
-      </w:r>
-      <w:proofErr w:type="gramStart"/>
-      <w:r>
-        <w:rPr>
-          <w:lang w:val="en-US"/>
-        </w:rPr>
-        <w:t>= !</w:t>
-      </w:r>
-      <w:proofErr w:type="gramEnd"/>
-    </w:p>
-    <w:p>
-      <w:pPr>
-        <w:rPr>
-          <w:lang w:val="en-US"/>
-        </w:rPr>
-      </w:pPr>
-    </w:p>
-    <w:p>
-      <w:pPr>
-        <w:rPr>
-          <w:lang w:val="en-US"/>
-        </w:rPr>
-      </w:pPr>
-      <w:r>
-        <w:rPr>
-          <w:lang w:val="en-US"/>
-        </w:rPr>
-        <w:t xml:space="preserve">Def </w:t>
-      </w:r>
-      <w:proofErr w:type="gramStart"/>
-      <w:r>
-        <w:rPr>
-          <w:lang w:val="en-US"/>
-        </w:rPr>
-        <w:t>plot(</w:t>
-      </w:r>
-      <w:proofErr w:type="gramEnd"/>
-      <w:r>
-        <w:rPr>
-          <w:lang w:val="en-US"/>
-        </w:rPr>
-        <w:t>)</w:t>
-      </w:r>
-    </w:p>
-    <w:p>
-      <w:pPr>
-        <w:rPr>
-          <w:lang w:val="en-US"/>
-        </w:rPr>
-      </w:pPr>
-      <w:r>
-        <w:rPr>
-          <w:lang w:val="en-US"/>
-        </w:rPr>
-        <w:t xml:space="preserve">Def </w:t>
-      </w:r>
-      <w:proofErr w:type="gramStart"/>
-      <w:r>
-        <w:rPr>
-          <w:lang w:val="en-US"/>
-        </w:rPr>
-        <w:t>calc(</w:t>
-      </w:r>
-      <w:proofErr w:type="gramEnd"/>
-      <w:r>
-        <w:rPr>
-          <w:lang w:val="en-US"/>
-        </w:rPr>
-        <w:t>)</w:t>
-      </w:r>
-    </w:p>
-    <w:p>
-      <w:pPr>
-        <w:rPr>
-          <w:lang w:val="en-US"/>
-        </w:rPr>
-      </w:pPr>
-      <w:r>
-        <w:rPr>
-          <w:lang w:val="en-US"/>
-        </w:rPr>
-        <w:t xml:space="preserve">Def </w:t>
-      </w:r>
-      <w:proofErr w:type="spellStart"/>
-      <w:r>
-        <w:rPr>
-          <w:lang w:val="en-US"/>
-        </w:rPr>
-        <w:t>get_</w:t>
-      </w:r>
-      <w:proofErr w:type="gramStart"/>
-      <w:r>
-        <w:rPr>
-          <w:lang w:val="en-US"/>
-        </w:rPr>
-        <w:t>data</w:t>
-      </w:r>
-      <w:proofErr w:type="spellEnd"/>
-      <w:r>
-        <w:rPr>
-          <w:lang w:val="en-US"/>
-        </w:rPr>
-        <w:t>(</w:t>
-      </w:r>
-      <w:proofErr w:type="gramEnd"/>
-      <w:r>
-        <w:rPr>
-          <w:lang w:val="en-US"/>
-        </w:rPr>
-        <w:t>)</w:t>
+      <w:r>
+        <w:rPr>
+          <w:lang w:val="en-US"/>
+        </w:rPr>
+        <w:t>Even_round_rating = !</w:t>
+      </w:r>
+    </w:p>
+    <w:p>
+      <w:pPr>
+        <w:rPr>
+          <w:lang w:val="en-US"/>
+        </w:rPr>
+      </w:pPr>
+    </w:p>
+    <w:p>
+      <w:pPr>
+        <w:rPr>
+          <w:lang w:val="en-US"/>
+        </w:rPr>
+      </w:pPr>
+      <w:r>
+        <w:rPr>
+          <w:lang w:val="en-US"/>
+        </w:rPr>
+        <w:t>Def plot()</w:t>
+      </w:r>
+    </w:p>
+    <w:p>
+      <w:pPr>
+        <w:rPr>
+          <w:lang w:val="en-US"/>
+        </w:rPr>
+      </w:pPr>
+      <w:r>
+        <w:rPr>
+          <w:lang w:val="en-US"/>
+        </w:rPr>
+        <w:t>Def calc()</w:t>
+      </w:r>
+    </w:p>
+    <w:p>
+      <w:pPr>
+        <w:rPr>
+          <w:lang w:val="en-US"/>
+        </w:rPr>
+      </w:pPr>
+      <w:r>
+        <w:rPr>
+          <w:lang w:val="en-US"/>
+        </w:rPr>
+        <w:t>Def get_data()</w:t>
       </w:r>
     </w:p>
     <w:p>
@@ -504,139 +274,53 @@
     </w:p>
     <w:p>
       <w:r>
-        <w:t xml:space="preserve">Def </w:t>
-      </w:r>
-      <w:proofErr w:type="spellStart"/>
-      <w:r>
-        <w:t>handle_</w:t>
-      </w:r>
-      <w:proofErr w:type="gramStart"/>
-      <w:r>
-        <w:t>data</w:t>
-      </w:r>
-      <w:proofErr w:type="spellEnd"/>
-      <w:r>
-        <w:t>(</w:t>
-      </w:r>
-      <w:proofErr w:type="gramEnd"/>
-      <w:r>
-        <w:t>)</w:t>
-      </w:r>
-    </w:p>
-    <w:p>
-      <w:pPr>
-        <w:rPr>
-          <w:lang w:val="en-US"/>
-        </w:rPr>
-      </w:pPr>
-      <w:r>
-        <w:rPr>
-          <w:lang w:val="en-US"/>
-        </w:rPr>
-        <w:t xml:space="preserve">Def </w:t>
-      </w:r>
-      <w:proofErr w:type="spellStart"/>
-      <w:r>
-        <w:rPr>
-          <w:lang w:val="en-US"/>
-        </w:rPr>
-        <w:t>save_</w:t>
-      </w:r>
-      <w:proofErr w:type="gramStart"/>
-      <w:r>
-        <w:rPr>
-          <w:lang w:val="en-US"/>
-        </w:rPr>
-        <w:t>data</w:t>
-      </w:r>
-      <w:proofErr w:type="spellEnd"/>
-      <w:r>
-        <w:rPr>
-          <w:lang w:val="en-US"/>
-        </w:rPr>
-        <w:t>(</w:t>
-      </w:r>
-      <w:proofErr w:type="gramEnd"/>
-      <w:r>
-        <w:rPr>
-          <w:lang w:val="en-US"/>
-        </w:rPr>
-        <w:t>)</w:t>
-      </w:r>
-    </w:p>
-    <w:p>
-      <w:pPr>
-        <w:rPr>
-          <w:lang w:val="en-US"/>
-        </w:rPr>
-      </w:pPr>
-    </w:p>
-    <w:p>
-      <w:pPr>
-        <w:rPr>
-          <w:lang w:val="en-US"/>
-        </w:rPr>
-      </w:pPr>
-      <w:r>
-        <w:rPr>
-          <w:lang w:val="en-US"/>
-        </w:rPr>
-        <w:t xml:space="preserve">Def </w:t>
-      </w:r>
-      <w:proofErr w:type="spellStart"/>
-      <w:r>
-        <w:rPr>
-          <w:lang w:val="en-US"/>
-        </w:rPr>
-        <w:t>load_</w:t>
-      </w:r>
-      <w:proofErr w:type="gramStart"/>
-      <w:r>
-        <w:rPr>
-          <w:lang w:val="en-US"/>
-        </w:rPr>
-        <w:t>data</w:t>
-      </w:r>
-      <w:proofErr w:type="spellEnd"/>
-      <w:r>
-        <w:rPr>
-          <w:lang w:val="en-US"/>
-        </w:rPr>
-        <w:t>(</w:t>
-      </w:r>
-      <w:proofErr w:type="gramEnd"/>
-      <w:r>
-        <w:rPr>
-          <w:lang w:val="en-US"/>
-        </w:rPr>
-        <w:t>)</w:t>
-      </w:r>
-    </w:p>
-    <w:p>
-      <w:pPr>
-        <w:rPr>
-          <w:lang w:val="en-US"/>
-        </w:rPr>
-      </w:pPr>
-      <w:r>
-        <w:rPr>
-          <w:lang w:val="en-US"/>
-        </w:rPr>
-        <w:t>Def __</w:t>
-      </w:r>
-      <w:proofErr w:type="spellStart"/>
-      <w:r>
-        <w:rPr>
-          <w:lang w:val="en-US"/>
-        </w:rPr>
-        <w:t>iter</w:t>
-      </w:r>
-      <w:proofErr w:type="spellEnd"/>
-      <w:r>
-        <w:rPr>
-          <w:lang w:val="en-US"/>
-        </w:rPr>
-        <w:t>__(self):</w:t>
+        <w:t>Def handle_data()</w:t>
+      </w:r>
+    </w:p>
+    <w:p>
+      <w:pPr>
+        <w:rPr>
+          <w:lang w:val="en-US"/>
+        </w:rPr>
+      </w:pPr>
+      <w:r>
+        <w:rPr>
+          <w:lang w:val="en-US"/>
+        </w:rPr>
+        <w:t>Def save_data()</w:t>
+      </w:r>
+    </w:p>
+    <w:p>
+      <w:pPr>
+        <w:rPr>
+          <w:lang w:val="en-US"/>
+        </w:rPr>
+      </w:pPr>
+    </w:p>
+    <w:p>
+      <w:pPr>
+        <w:rPr>
+          <w:lang w:val="en-US"/>
+        </w:rPr>
+      </w:pPr>
+      <w:r>
+        <w:rPr>
+          <w:lang w:val="en-US"/>
+        </w:rPr>
+        <w:t>Def load_data()</w:t>
+      </w:r>
+    </w:p>
+    <w:p>
+      <w:pPr>
+        <w:rPr>
+          <w:lang w:val="en-US"/>
+        </w:rPr>
+      </w:pPr>
+      <w:r>
+        <w:rPr>
+          <w:lang w:val="en-US"/>
+        </w:rPr>
+        <w:t>Def __iter__(self):</w:t>
       </w:r>
     </w:p>
     <w:p>
@@ -702,52 +386,17 @@
         <w:rPr>
           <w:lang w:val="en-US"/>
         </w:rPr>
-        <w:t xml:space="preserve">Rating = </w:t>
-      </w:r>
-      <w:proofErr w:type="spellStart"/>
-      <w:r>
-        <w:rPr>
-          <w:lang w:val="en-US"/>
-        </w:rPr>
-        <w:t>från</w:t>
-      </w:r>
-      <w:proofErr w:type="spellEnd"/>
-      <w:r>
-        <w:rPr>
-          <w:lang w:val="en-US"/>
-        </w:rPr>
-        <w:t xml:space="preserve"> </w:t>
-      </w:r>
-      <w:proofErr w:type="spellStart"/>
-      <w:r>
-        <w:rPr>
-          <w:lang w:val="en-US"/>
-        </w:rPr>
-        <w:t>beräkning</w:t>
-      </w:r>
-      <w:proofErr w:type="spellEnd"/>
-    </w:p>
-    <w:p>
-      <w:r>
-        <w:t xml:space="preserve">Namn = </w:t>
-      </w:r>
-      <w:proofErr w:type="spellStart"/>
-      <w:r>
-        <w:t>str</w:t>
-      </w:r>
-      <w:proofErr w:type="spellEnd"/>
-    </w:p>
-    <w:p>
-      <w:r>
-        <w:t xml:space="preserve">Antal kast per aktuell </w:t>
-      </w:r>
-      <w:proofErr w:type="gramStart"/>
-      <w:r>
-        <w:t>Course(</w:t>
-      </w:r>
-      <w:proofErr w:type="gramEnd"/>
-      <w:r>
-        <w:t>)</w:t>
+        <w:t>Rating = från beräkning</w:t>
+      </w:r>
+    </w:p>
+    <w:p>
+      <w:r>
+        <w:t>Namn = str</w:t>
+      </w:r>
+    </w:p>
+    <w:p>
+      <w:r>
+        <w:t>Antal kast per aktuell Course()</w:t>
       </w:r>
     </w:p>
     <w:p/>
@@ -774,26 +423,16 @@
         <w:t xml:space="preserve">data </w:t>
       </w:r>
       <w:r>
-        <w:t xml:space="preserve">upp via </w:t>
-      </w:r>
-      <w:proofErr w:type="spellStart"/>
-      <w:r>
-        <w:t>pdga</w:t>
-      </w:r>
-      <w:proofErr w:type="spellEnd"/>
+        <w:t>upp via pdga</w:t>
+      </w:r>
     </w:p>
     <w:p>
       <w:pPr>
         <w:ind w:left="360"/>
       </w:pPr>
       <w:r>
-        <w:t xml:space="preserve">Snygga till data så att den kan användas i </w:t>
-      </w:r>
-      <w:proofErr w:type="spellStart"/>
-      <w:r>
-        <w:t>matplotlib</w:t>
-      </w:r>
-      <w:proofErr w:type="spellEnd"/>
+        <w:t>Snygga till data så att den kan användas i matplotlib</w:t>
+      </w:r>
     </w:p>
     <w:p>
       <w:pPr>
@@ -804,23 +443,7 @@
         </w:numPr>
       </w:pPr>
       <w:r>
-        <w:t xml:space="preserve">Måla ut </w:t>
-      </w:r>
-      <w:proofErr w:type="spellStart"/>
-      <w:r>
-        <w:t>datan</w:t>
-      </w:r>
-      <w:proofErr w:type="spellEnd"/>
-      <w:r>
-        <w:t xml:space="preserve"> i </w:t>
-      </w:r>
-      <w:proofErr w:type="spellStart"/>
-      <w:r>
-        <w:t>scatterplot</w:t>
-      </w:r>
-      <w:proofErr w:type="spellEnd"/>
-      <w:r>
-        <w:t xml:space="preserve"> graf</w:t>
+        <w:t>Måla ut datan i scatterplot graf</w:t>
       </w:r>
     </w:p>
     <w:p>
@@ -844,13 +467,8 @@
         </w:numPr>
       </w:pPr>
       <w:r>
-        <w:t xml:space="preserve">Spara data i ett </w:t>
-      </w:r>
-      <w:proofErr w:type="spellStart"/>
-      <w:r>
-        <w:t>banobject</w:t>
-      </w:r>
-      <w:proofErr w:type="spellEnd"/>
+        <w:t>Spara data i ett banobject</w:t>
+      </w:r>
     </w:p>
     <w:p>
       <w:pPr>
@@ -880,21 +498,8 @@
         <w:ind w:left="360"/>
       </w:pPr>
       <w:r>
-        <w:t xml:space="preserve">Via </w:t>
-      </w:r>
-      <w:proofErr w:type="spellStart"/>
-      <w:r>
-        <w:t>Udisc</w:t>
-      </w:r>
-      <w:proofErr w:type="spellEnd"/>
-      <w:r>
-        <w:t xml:space="preserve"> </w:t>
-      </w:r>
-      <w:proofErr w:type="spellStart"/>
-      <w:r>
-        <w:t>upload</w:t>
-      </w:r>
-      <w:proofErr w:type="spellEnd"/>
+        <w:t>Via Udisc upload</w:t>
+      </w:r>
     </w:p>
     <w:p>
       <w:pPr>
@@ -909,13 +514,8 @@
         <w:ind w:left="360"/>
       </w:pPr>
       <w:r>
-        <w:t xml:space="preserve">Spara spelarens rating i ett </w:t>
-      </w:r>
-      <w:proofErr w:type="spellStart"/>
-      <w:r>
-        <w:t>spelarobject</w:t>
-      </w:r>
-      <w:proofErr w:type="spellEnd"/>
+        <w:t>Spara spelarens rating i ett spelarobject</w:t>
+      </w:r>
     </w:p>
     <w:p/>
     <w:p/>
@@ -1064,18 +664,10 @@
         </w:numPr>
       </w:pPr>
       <w:r>
-        <w:t xml:space="preserve">NÄR RUNDOR ÄR SPELADE MED NY RATING UPPDATERA DIREKT BANANS RATING MED DEN NYA </w:t>
-      </w:r>
-      <w:proofErr w:type="gramStart"/>
-      <w:r>
-        <w:t>SCOREN</w:t>
-      </w:r>
-      <w:r>
-        <w:t xml:space="preserve"> !!</w:t>
-      </w:r>
-      <w:proofErr w:type="gramEnd"/>
-      <w:r>
-        <w:t xml:space="preserve"> OBS BARA OM TÄVLING ANNARS KOMMER DATAN BLI KORRUPT EFET ETT TAG</w:t>
+        <w:t>NÄR RUNDOR ÄR SPELADE MED NY RATING UPPDATERA DIREKT BANANS RATING MED DEN NYA SCOREN</w:t>
+      </w:r>
+      <w:r>
+        <w:t xml:space="preserve"> !! OBS BARA OM TÄVLING ANNARS KOMMER DATAN BLI KORRUPT EFET ETT TAG</w:t>
       </w:r>
     </w:p>
     <w:p>
@@ -1093,103 +685,47 @@
         <w:rPr>
           <w:lang w:val="en-US"/>
         </w:rPr>
-        <w:t xml:space="preserve">Class </w:t>
-      </w:r>
-      <w:proofErr w:type="spellStart"/>
-      <w:r>
-        <w:rPr>
-          <w:lang w:val="en-US"/>
-        </w:rPr>
-        <w:t>DataBase</w:t>
-      </w:r>
-      <w:proofErr w:type="spellEnd"/>
-      <w:r>
-        <w:rPr>
-          <w:lang w:val="en-US"/>
-        </w:rPr>
-        <w:t xml:space="preserve"> </w:t>
-      </w:r>
-      <w:proofErr w:type="gramStart"/>
-      <w:r>
-        <w:rPr>
-          <w:lang w:val="en-US"/>
-        </w:rPr>
-        <w:t>–  class</w:t>
-      </w:r>
-      <w:proofErr w:type="gramEnd"/>
-      <w:r>
-        <w:rPr>
-          <w:lang w:val="en-US"/>
-        </w:rPr>
-        <w:t xml:space="preserve"> player  –  class course – calculate and update player rating</w:t>
-      </w:r>
-    </w:p>
-    <w:p>
-      <w:pPr>
-        <w:rPr>
-          <w:lang w:val="en-US"/>
-        </w:rPr>
-      </w:pPr>
-      <w:r>
-        <w:rPr>
-          <w:lang w:val="en-US"/>
-        </w:rPr>
-        <w:t xml:space="preserve">Access to all player info and </w:t>
-      </w:r>
-      <w:proofErr w:type="spellStart"/>
-      <w:r>
-        <w:rPr>
-          <w:lang w:val="en-US"/>
-        </w:rPr>
-        <w:t>cource</w:t>
-      </w:r>
-      <w:proofErr w:type="spellEnd"/>
-      <w:r>
-        <w:rPr>
-          <w:lang w:val="en-US"/>
-        </w:rPr>
-        <w:t xml:space="preserve"> info, can write new info about player</w:t>
-      </w:r>
-    </w:p>
-    <w:p>
-      <w:pPr>
-        <w:rPr>
-          <w:lang w:val="en-US"/>
-        </w:rPr>
-      </w:pPr>
-    </w:p>
-    <w:p>
-      <w:pPr>
-        <w:rPr>
-          <w:lang w:val="en-US"/>
-        </w:rPr>
-      </w:pPr>
-    </w:p>
-    <w:p>
-      <w:pPr>
-        <w:rPr>
-          <w:lang w:val="en-US"/>
-        </w:rPr>
-      </w:pPr>
-      <w:r>
-        <w:rPr>
-          <w:lang w:val="en-US"/>
-        </w:rPr>
-        <w:t xml:space="preserve">Class PLAYER – </w:t>
-      </w:r>
-      <w:proofErr w:type="spellStart"/>
-      <w:r>
-        <w:rPr>
-          <w:lang w:val="en-US"/>
-        </w:rPr>
-        <w:t>getdata</w:t>
-      </w:r>
-      <w:proofErr w:type="spellEnd"/>
-      <w:r>
-        <w:rPr>
-          <w:lang w:val="en-US"/>
-        </w:rPr>
-        <w:t xml:space="preserve"> – sort and clean data – save data -load data</w:t>
+        <w:t>Class DataBase –  class player  –  class course – calculate and update player rating</w:t>
+      </w:r>
+    </w:p>
+    <w:p>
+      <w:pPr>
+        <w:rPr>
+          <w:lang w:val="en-US"/>
+        </w:rPr>
+      </w:pPr>
+      <w:r>
+        <w:rPr>
+          <w:lang w:val="en-US"/>
+        </w:rPr>
+        <w:t>Access to all player info and cource info, can write new info about player</w:t>
+      </w:r>
+    </w:p>
+    <w:p>
+      <w:pPr>
+        <w:rPr>
+          <w:lang w:val="en-US"/>
+        </w:rPr>
+      </w:pPr>
+    </w:p>
+    <w:p>
+      <w:pPr>
+        <w:rPr>
+          <w:lang w:val="en-US"/>
+        </w:rPr>
+      </w:pPr>
+    </w:p>
+    <w:p>
+      <w:pPr>
+        <w:rPr>
+          <w:lang w:val="en-US"/>
+        </w:rPr>
+      </w:pPr>
+      <w:r>
+        <w:rPr>
+          <w:lang w:val="en-US"/>
+        </w:rPr>
+        <w:t>Class PLAYER – getdata – sort and clean data – save data -load data</w:t>
       </w:r>
       <w:r>
         <w:rPr>
@@ -1239,21 +775,7 @@
         <w:rPr>
           <w:lang w:val="en-US"/>
         </w:rPr>
-        <w:t xml:space="preserve">Class COURSE – </w:t>
-      </w:r>
-      <w:proofErr w:type="spellStart"/>
-      <w:r>
-        <w:rPr>
-          <w:lang w:val="en-US"/>
-        </w:rPr>
-        <w:t>getdata</w:t>
-      </w:r>
-      <w:proofErr w:type="spellEnd"/>
-      <w:r>
-        <w:rPr>
-          <w:lang w:val="en-US"/>
-        </w:rPr>
-        <w:t xml:space="preserve"> – sort and clean data – save data – load data</w:t>
+        <w:t>Class COURSE – getdata – sort and clean data – save data – load data</w:t>
       </w:r>
     </w:p>
     <w:p>
@@ -1319,7 +841,6 @@
           <w:lang w:eastAsia="sv-SE"/>
         </w:rPr>
       </w:pPr>
-      <w:proofErr w:type="spellStart"/>
       <w:r>
         <w:rPr>
           <w:rFonts w:ascii="Courier New" w:eastAsia="Times New Roman" w:hAnsi="Courier New" w:cs="Courier New"/>
@@ -1330,7 +851,6 @@
         </w:rPr>
         <w:t>get_hole_average</w:t>
       </w:r>
-      <w:proofErr w:type="spellEnd"/>
     </w:p>
     <w:p>
       <w:r>
@@ -1339,67 +859,12 @@
     </w:p>
     <w:p>
       <w:r>
-        <w:t xml:space="preserve">Använd </w:t>
-      </w:r>
-      <w:proofErr w:type="spellStart"/>
-      <w:r>
-        <w:t>property</w:t>
-      </w:r>
-      <w:proofErr w:type="spellEnd"/>
-      <w:r>
-        <w:t xml:space="preserve"> </w:t>
-      </w:r>
-      <w:proofErr w:type="spellStart"/>
-      <w:r>
-        <w:t>num</w:t>
-      </w:r>
-      <w:proofErr w:type="spellEnd"/>
-      <w:r>
-        <w:t xml:space="preserve"> </w:t>
-      </w:r>
-      <w:proofErr w:type="spellStart"/>
-      <w:r>
-        <w:t>holes</w:t>
-      </w:r>
-      <w:proofErr w:type="spellEnd"/>
-      <w:r>
-        <w:t xml:space="preserve"> = 18 i </w:t>
-      </w:r>
-      <w:proofErr w:type="spellStart"/>
-      <w:proofErr w:type="gramStart"/>
-      <w:r>
-        <w:t>range</w:t>
-      </w:r>
-      <w:proofErr w:type="spellEnd"/>
-      <w:r>
-        <w:t>(</w:t>
-      </w:r>
-      <w:proofErr w:type="gramEnd"/>
-      <w:r>
-        <w:t>),  så att korrekt antal hål skapas i dikt.</w:t>
+        <w:t>Använd property num holes = 18 i range(),  så att korrekt antal hål skapas i dikt.</w:t>
       </w:r>
     </w:p>
     <w:p/>
     <w:p>
       <w:r>
-        <w:t xml:space="preserve">Lägg till detta dokument till projektet upp på </w:t>
-      </w:r>
-      <w:proofErr w:type="spellStart"/>
-      <w:r>
-        <w:t>github</w:t>
-      </w:r>
-      <w:proofErr w:type="spellEnd"/>
-    </w:p>
-    <w:p>
-      <w:r>
-        <w:t>gör:</w:t>
-      </w:r>
-      <w:r>
-        <w:t xml:space="preserve"> ALE ”:” fixa det problemet.</w:t>
-      </w:r>
-    </w:p>
-    <w:p>
-      <w:r>
         <w:t>SLOTTSKOGEN 22 HÅL, fixa det problemet</w:t>
       </w:r>
     </w:p>
@@ -1410,21 +875,8 @@
     </w:p>
     <w:p>
       <w:r>
-        <w:t xml:space="preserve">Börja kolla på hur jag kan få det till en </w:t>
-      </w:r>
-      <w:proofErr w:type="spellStart"/>
-      <w:r>
-        <w:t>app</w:t>
-      </w:r>
-      <w:proofErr w:type="spellEnd"/>
-      <w:r>
-        <w:t xml:space="preserve">, osäker på </w:t>
-      </w:r>
-      <w:proofErr w:type="gramStart"/>
-      <w:r>
-        <w:t>databasstrukturen..</w:t>
-      </w:r>
-      <w:proofErr w:type="gramEnd"/>
+        <w:t>Börja kolla på hur jag kan få det till en app, osäker på databasstrukturen..</w:t>
+      </w:r>
     </w:p>
     <w:p>
       <w:r>
@@ -1438,15 +890,7 @@
     </w:p>
     <w:p>
       <w:r>
-        <w:t xml:space="preserve">Kom på ett sätt att enkelt samla information om </w:t>
-      </w:r>
-      <w:proofErr w:type="gramStart"/>
-      <w:r>
-        <w:t>banor..!</w:t>
-      </w:r>
-      <w:proofErr w:type="gramEnd"/>
-      <w:r>
-        <w:t xml:space="preserve"> skriv ett skript för att ta ner data.</w:t>
+        <w:t>Kom på ett sätt att enkelt samla information om banor..! skriv ett skript för att ta ner data.</w:t>
       </w:r>
     </w:p>
     <w:p>
@@ -1461,15 +905,7 @@
     </w:p>
     <w:p>
       <w:r>
-        <w:t xml:space="preserve">Är detta </w:t>
-      </w:r>
-      <w:proofErr w:type="spellStart"/>
-      <w:r>
-        <w:t>overkill</w:t>
-      </w:r>
-      <w:proofErr w:type="spellEnd"/>
-      <w:r>
-        <w:t>, ska jag fokusera mer på vad jag ska göra nu?</w:t>
+        <w:t>Är detta overkill, ska jag fokusera mer på vad jag ska göra nu?</w:t>
       </w:r>
     </w:p>
     <w:p>
@@ -1479,15 +915,7 @@
     </w:p>
     <w:p>
       <w:r>
-        <w:t xml:space="preserve">Börja med projekt </w:t>
-      </w:r>
-      <w:proofErr w:type="spellStart"/>
-      <w:r>
-        <w:t>Ejvår</w:t>
-      </w:r>
-      <w:proofErr w:type="spellEnd"/>
-      <w:r>
-        <w:t>.</w:t>
+        <w:t>Börja med projekt Ejvår.</w:t>
       </w:r>
     </w:p>
     <w:p/>

</xml_diff>